<commit_message>
family data changed, new variable names added
</commit_message>
<xml_diff>
--- a/Mincome/Data/variable list.docx
+++ b/Mincome/Data/variable list.docx
@@ -70,6 +70,139 @@
         </w:rPr>
         <w:t xml:space="preserve">(MMYY) </w:t>
       </w:r>
+      <w:r>
+        <w:rPr>
+          <w:lang w:val="en-US"/>
+        </w:rPr>
+        <w:t xml:space="preserve">(asked to female) </w:t>
+      </w:r>
+    </w:p>
+    <w:p>
+      <w:pPr>
+        <w:rPr>
+          <w:lang w:val="en-US"/>
+        </w:rPr>
+      </w:pPr>
+      <w:r>
+        <w:rPr>
+          <w:lang w:val="en-US"/>
+        </w:rPr>
+        <w:t>Mrgbegan</w:t>
+      </w:r>
+      <w:r>
+        <w:rPr>
+          <w:lang w:val="en-US"/>
+        </w:rPr>
+        <w:t xml:space="preserve">2: </w:t>
+      </w:r>
+      <w:r>
+        <w:rPr>
+          <w:lang w:val="en-US"/>
+        </w:rPr>
+        <w:t xml:space="preserve">Date marriage began </w:t>
+      </w:r>
+      <w:r>
+        <w:rPr>
+          <w:lang w:val="en-US"/>
+        </w:rPr>
+        <w:t xml:space="preserve">(MMYY) </w:t>
+      </w:r>
+      <w:r>
+        <w:rPr>
+          <w:lang w:val="en-US"/>
+        </w:rPr>
+        <w:t xml:space="preserve">(asked to male) </w:t>
+      </w:r>
+    </w:p>
+    <w:p>
+      <w:pPr>
+        <w:rPr>
+          <w:lang w:val="en-US"/>
+        </w:rPr>
+      </w:pPr>
+      <w:r>
+        <w:rPr>
+          <w:lang w:val="en-US"/>
+        </w:rPr>
+        <w:t>Mrgstatchng</w:t>
+      </w:r>
+      <w:r>
+        <w:rPr>
+          <w:lang w:val="en-US"/>
+        </w:rPr>
+        <w:t>1 to 7</w:t>
+      </w:r>
+      <w:r>
+        <w:rPr>
+          <w:lang w:val="en-US"/>
+        </w:rPr>
+        <w:t>: Date marital status changed (MMYY)</w:t>
+      </w:r>
+      <w:r>
+        <w:rPr>
+          <w:lang w:val="en-US"/>
+        </w:rPr>
+        <w:t xml:space="preserve">, asked for seven surveys </w:t>
+      </w:r>
+      <w:r>
+        <w:rPr>
+          <w:lang w:val="en-US"/>
+        </w:rPr>
+        <w:t xml:space="preserve"> </w:t>
+      </w:r>
+    </w:p>
+    <w:p>
+      <w:pPr>
+        <w:rPr>
+          <w:lang w:val="en-US"/>
+        </w:rPr>
+      </w:pPr>
+      <w:proofErr w:type="gramStart"/>
+      <w:r>
+        <w:rPr>
+          <w:lang w:val="en-US"/>
+        </w:rPr>
+        <w:t>m</w:t>
+      </w:r>
+      <w:r>
+        <w:rPr>
+          <w:lang w:val="en-US"/>
+        </w:rPr>
+        <w:t>rtstatus1</w:t>
+      </w:r>
+      <w:proofErr w:type="gramEnd"/>
+      <w:r>
+        <w:rPr>
+          <w:lang w:val="en-US"/>
+        </w:rPr>
+        <w:t xml:space="preserve"> to mrstatus9: marital status, asked for nine surveys </w:t>
+      </w:r>
+    </w:p>
+    <w:p>
+      <w:pPr>
+        <w:rPr>
+          <w:lang w:val="en-US"/>
+        </w:rPr>
+      </w:pPr>
+      <w:r>
+        <w:rPr>
+          <w:lang w:val="en-US"/>
+        </w:rPr>
+        <w:t>Date: day of interview as number of days after Jan 1</w:t>
+      </w:r>
+      <w:r>
+        <w:rPr>
+          <w:vertAlign w:val="superscript"/>
+          <w:lang w:val="en-US"/>
+        </w:rPr>
+        <w:t>st</w:t>
+      </w:r>
+      <w:r>
+        <w:rPr>
+          <w:lang w:val="en-US"/>
+        </w:rPr>
+        <w:t>, 1974</w:t>
+      </w:r>
     </w:p>
     <w:p>
       <w:pPr>
@@ -82,66 +215,26 @@
         <w:rPr>
           <w:lang w:val="en-US"/>
         </w:rPr>
-        <w:t>Mrgstatchng</w:t>
+        <w:t>Lengthmrg</w:t>
       </w:r>
       <w:proofErr w:type="spellEnd"/>
       <w:r>
         <w:rPr>
           <w:lang w:val="en-US"/>
         </w:rPr>
-        <w:t xml:space="preserve">: Date marital status changed (MMYY) </w:t>
-      </w:r>
-    </w:p>
-    <w:p>
-      <w:pPr>
-        <w:rPr>
-          <w:lang w:val="en-US"/>
-        </w:rPr>
-      </w:pPr>
-      <w:r>
-        <w:rPr>
-          <w:lang w:val="en-US"/>
-        </w:rPr>
-        <w:t xml:space="preserve">Mrtstatus1: marital status of head 1 </w:t>
-      </w:r>
-    </w:p>
-    <w:p>
-      <w:pPr>
-        <w:rPr>
-          <w:lang w:val="en-US"/>
-        </w:rPr>
-      </w:pPr>
-      <w:r>
-        <w:rPr>
-          <w:lang w:val="en-US"/>
-        </w:rPr>
-        <w:t xml:space="preserve">Mrtstatus2: marital status of head 2 </w:t>
-      </w:r>
-    </w:p>
-    <w:p>
-      <w:pPr>
-        <w:rPr>
-          <w:lang w:val="en-US"/>
-        </w:rPr>
-      </w:pPr>
-      <w:r>
-        <w:rPr>
-          <w:lang w:val="en-US"/>
-        </w:rPr>
-        <w:t>Date: day of interview as number of days after Jan 1</w:t>
-      </w:r>
-      <w:r>
-        <w:rPr>
-          <w:vertAlign w:val="superscript"/>
-          <w:lang w:val="en-US"/>
-        </w:rPr>
-        <w:t>st</w:t>
-      </w:r>
-      <w:r>
-        <w:rPr>
-          <w:lang w:val="en-US"/>
-        </w:rPr>
-        <w:t xml:space="preserve">, 1974 </w:t>
+        <w:t xml:space="preserve">: length of the </w:t>
+      </w:r>
+      <w:r>
+        <w:rPr>
+          <w:lang w:val="en-US"/>
+        </w:rPr>
+        <w:t>current</w:t>
+      </w:r>
+      <w:r>
+        <w:rPr>
+          <w:lang w:val="en-US"/>
+        </w:rPr>
+        <w:t xml:space="preserve"> marriage </w:t>
       </w:r>
     </w:p>
     <w:p>
@@ -162,35 +255,138 @@
         <w:rPr>
           <w:lang w:val="en-US"/>
         </w:rPr>
-        <w:t>: previously married? (</w:t>
-      </w:r>
+        <w:t xml:space="preserve">: previously married? </w:t>
+      </w:r>
+    </w:p>
+    <w:p>
+      <w:pPr>
+        <w:rPr>
+          <w:lang w:val="en-US"/>
+        </w:rPr>
+      </w:pPr>
+      <w:bookmarkStart w:id="0" w:name="_GoBack"/>
+      <w:proofErr w:type="spellStart"/>
+      <w:r>
+        <w:rPr>
+          <w:lang w:val="en-US"/>
+        </w:rPr>
+        <w:t>Endprevmrg</w:t>
+      </w:r>
+      <w:bookmarkEnd w:id="0"/>
+      <w:proofErr w:type="spellEnd"/>
+      <w:r>
+        <w:rPr>
+          <w:lang w:val="en-US"/>
+        </w:rPr>
+        <w:t xml:space="preserve">: date of end of the previous marriage (female </w:t>
+      </w:r>
+      <w:proofErr w:type="spellStart"/>
+      <w:r>
+        <w:rPr>
+          <w:lang w:val="en-US"/>
+        </w:rPr>
+        <w:t>hh</w:t>
+      </w:r>
+      <w:proofErr w:type="spellEnd"/>
+      <w:r>
+        <w:rPr>
+          <w:lang w:val="en-US"/>
+        </w:rPr>
+        <w:t xml:space="preserve">) </w:t>
+      </w:r>
+    </w:p>
+    <w:p>
+      <w:pPr>
+        <w:rPr>
+          <w:lang w:val="en-US"/>
+        </w:rPr>
+      </w:pPr>
+      <w:proofErr w:type="spellStart"/>
+      <w:r>
+        <w:rPr>
+          <w:lang w:val="en-US"/>
+        </w:rPr>
+        <w:t>Lengthmrg</w:t>
+      </w:r>
+      <w:r>
+        <w:rPr>
+          <w:lang w:val="en-US"/>
+        </w:rPr>
+        <w:t>prev</w:t>
+      </w:r>
+      <w:proofErr w:type="spellEnd"/>
+      <w:r>
+        <w:rPr>
+          <w:lang w:val="en-US"/>
+        </w:rPr>
+        <w:t xml:space="preserve">: length of the previous marriage </w:t>
+      </w:r>
+    </w:p>
+    <w:p>
+      <w:pPr>
+        <w:rPr>
+          <w:lang w:val="en-US"/>
+        </w:rPr>
+      </w:pPr>
+      <w:proofErr w:type="spellStart"/>
+      <w:r>
+        <w:rPr>
+          <w:lang w:val="en-US"/>
+        </w:rPr>
+        <w:t>Chout</w:t>
+      </w:r>
+      <w:proofErr w:type="spellEnd"/>
+      <w:r>
+        <w:rPr>
+          <w:lang w:val="en-US"/>
+        </w:rPr>
+        <w:t>: number of children out of the household</w:t>
+      </w:r>
+    </w:p>
+    <w:p>
+      <w:pPr>
+        <w:rPr>
+          <w:lang w:val="en-US"/>
+        </w:rPr>
+      </w:pPr>
+      <w:proofErr w:type="spellStart"/>
       <w:proofErr w:type="gramStart"/>
       <w:r>
         <w:rPr>
           <w:lang w:val="en-US"/>
         </w:rPr>
-        <w:t>female</w:t>
-      </w:r>
+        <w:t>chage</w:t>
+      </w:r>
+      <w:proofErr w:type="spellEnd"/>
       <w:proofErr w:type="gramEnd"/>
       <w:r>
         <w:rPr>
           <w:lang w:val="en-US"/>
         </w:rPr>
-        <w:t xml:space="preserve"> </w:t>
-      </w:r>
+        <w:t xml:space="preserve">: the age of the oldest child out of the household  </w:t>
+      </w:r>
+    </w:p>
+    <w:p>
+      <w:pPr>
+        <w:rPr>
+          <w:lang w:val="en-US"/>
+        </w:rPr>
+      </w:pPr>
       <w:proofErr w:type="spellStart"/>
-      <w:r>
-        <w:rPr>
-          <w:lang w:val="en-US"/>
-        </w:rPr>
-        <w:t>hh</w:t>
+      <w:proofErr w:type="gramStart"/>
+      <w:r>
+        <w:rPr>
+          <w:lang w:val="en-US"/>
+        </w:rPr>
+        <w:t>datesepcl</w:t>
       </w:r>
       <w:proofErr w:type="spellEnd"/>
-      <w:r>
-        <w:rPr>
-          <w:lang w:val="en-US"/>
-        </w:rPr>
-        <w:t>)</w:t>
+      <w:proofErr w:type="gramEnd"/>
+      <w:r>
+        <w:rPr>
+          <w:lang w:val="en-US"/>
+        </w:rPr>
+        <w:t xml:space="preserve">: date of separation. Presumably for common law </w:t>
       </w:r>
     </w:p>
     <w:p>
@@ -200,104 +396,28 @@
         </w:rPr>
       </w:pPr>
       <w:proofErr w:type="spellStart"/>
-      <w:r>
-        <w:rPr>
-          <w:lang w:val="en-US"/>
-        </w:rPr>
-        <w:t>Endprevmrg</w:t>
+      <w:proofErr w:type="gramStart"/>
+      <w:r>
+        <w:rPr>
+          <w:lang w:val="en-US"/>
+        </w:rPr>
+        <w:t>datesepmrg</w:t>
       </w:r>
       <w:proofErr w:type="spellEnd"/>
-      <w:r>
-        <w:rPr>
-          <w:lang w:val="en-US"/>
-        </w:rPr>
-        <w:t xml:space="preserve">: date of end of the previous marriage (female </w:t>
-      </w:r>
-      <w:proofErr w:type="spellStart"/>
-      <w:r>
-        <w:rPr>
-          <w:lang w:val="en-US"/>
-        </w:rPr>
-        <w:t>hh</w:t>
-      </w:r>
-      <w:proofErr w:type="spellEnd"/>
-      <w:r>
-        <w:rPr>
-          <w:lang w:val="en-US"/>
-        </w:rPr>
-        <w:t xml:space="preserve">) </w:t>
-      </w:r>
-    </w:p>
-    <w:p>
-      <w:pPr>
-        <w:rPr>
-          <w:lang w:val="en-US"/>
-        </w:rPr>
-      </w:pPr>
-      <w:proofErr w:type="spellStart"/>
-      <w:r>
-        <w:rPr>
-          <w:lang w:val="en-US"/>
-        </w:rPr>
-        <w:t>Lengthmrg</w:t>
-      </w:r>
-      <w:proofErr w:type="spellEnd"/>
-      <w:r>
-        <w:rPr>
-          <w:lang w:val="en-US"/>
-        </w:rPr>
-        <w:t xml:space="preserve">: length of the previous marriage </w:t>
-      </w:r>
-    </w:p>
-    <w:p>
-      <w:pPr>
-        <w:rPr>
-          <w:lang w:val="en-US"/>
-        </w:rPr>
-      </w:pPr>
-      <w:proofErr w:type="spellStart"/>
-      <w:r>
-        <w:rPr>
-          <w:lang w:val="en-US"/>
-        </w:rPr>
-        <w:t>Chout</w:t>
-      </w:r>
-      <w:proofErr w:type="spellEnd"/>
-      <w:r>
-        <w:rPr>
-          <w:lang w:val="en-US"/>
-        </w:rPr>
-        <w:t>: number of children out of the household</w:t>
-      </w:r>
-    </w:p>
-    <w:p>
-      <w:pPr>
-        <w:rPr>
-          <w:lang w:val="en-US"/>
-        </w:rPr>
-      </w:pPr>
-      <w:proofErr w:type="spellStart"/>
-      <w:r>
-        <w:rPr>
-          <w:lang w:val="en-US"/>
-        </w:rPr>
-        <w:t>chage</w:t>
-      </w:r>
-      <w:proofErr w:type="spellEnd"/>
-      <w:r>
-        <w:rPr>
-          <w:lang w:val="en-US"/>
-        </w:rPr>
-        <w:t xml:space="preserve">: the age of the oldest child out of the household </w:t>
-      </w:r>
-      <w:bookmarkStart w:id="0" w:name="_GoBack"/>
-      <w:bookmarkEnd w:id="0"/>
-      <w:r>
-        <w:rPr>
-          <w:lang w:val="en-US"/>
-        </w:rPr>
-        <w:t xml:space="preserve"> </w:t>
-      </w:r>
+      <w:proofErr w:type="gramEnd"/>
+      <w:r>
+        <w:rPr>
+          <w:lang w:val="en-US"/>
+        </w:rPr>
+        <w:t xml:space="preserve">: date of separation, presumably for marriage </w:t>
+      </w:r>
+    </w:p>
+    <w:p>
+      <w:pPr>
+        <w:rPr>
+          <w:lang w:val="en-US"/>
+        </w:rPr>
+      </w:pPr>
     </w:p>
     <w:sectPr>
       <w:pgSz w:w="11906" w:h="16838"/>

</xml_diff>